<commit_message>
full correct file for debtCharges
</commit_message>
<xml_diff>
--- a/back/files/docMessageVelukiMostu.docx
+++ b/back/files/docMessageVelukiMostu.docx
@@ -40,6 +40,7 @@
         </w:rPr>
         <w:t>{{</w:t>
       </w:r>
+      <w:proofErr w:type="spellStart"/>
       <w:r>
         <w:rPr>
           <w:rFonts w:ascii="Times New Roman" w:hAnsi="Times New Roman" w:cs="Times New Roman"/>
@@ -48,6 +49,7 @@
         </w:rPr>
         <w:t>GU_DPS_region</w:t>
       </w:r>
+      <w:proofErr w:type="spellEnd"/>
       <w:r>
         <w:rPr>
           <w:rFonts w:ascii="Times New Roman" w:hAnsi="Times New Roman" w:cs="Times New Roman"/>
@@ -74,7 +76,49 @@
         <w:rPr>
           <w:rFonts w:ascii="Times New Roman" w:hAnsi="Times New Roman" w:cs="Times New Roman"/>
         </w:rPr>
-        <w:t>{{payer_name}}</w:t>
+        <w:t>{{</w:t>
+      </w:r>
+      <w:proofErr w:type="spellStart"/>
+      <w:r>
+        <w:rPr>
+          <w:rFonts w:ascii="Times New Roman" w:hAnsi="Times New Roman" w:cs="Times New Roman"/>
+        </w:rPr>
+        <w:t>payer_name</w:t>
+      </w:r>
+      <w:proofErr w:type="spellEnd"/>
+      <w:r>
+        <w:rPr>
+          <w:rFonts w:ascii="Times New Roman" w:hAnsi="Times New Roman" w:cs="Times New Roman"/>
+        </w:rPr>
+        <w:t>}}, {{</w:t>
+      </w:r>
+      <w:proofErr w:type="spellStart"/>
+      <w:r>
+        <w:rPr>
+          <w:rFonts w:ascii="Times New Roman" w:hAnsi="Times New Roman" w:cs="Times New Roman"/>
+        </w:rPr>
+        <w:t>tax_number</w:t>
+      </w:r>
+      <w:proofErr w:type="spellEnd"/>
+      <w:r>
+        <w:rPr>
+          <w:rFonts w:ascii="Times New Roman" w:hAnsi="Times New Roman" w:cs="Times New Roman"/>
+        </w:rPr>
+        <w:t>}}, {{</w:t>
+      </w:r>
+      <w:proofErr w:type="spellStart"/>
+      <w:r>
+        <w:rPr>
+          <w:rFonts w:ascii="Times New Roman" w:hAnsi="Times New Roman" w:cs="Times New Roman"/>
+        </w:rPr>
+        <w:t>address</w:t>
+      </w:r>
+      <w:proofErr w:type="spellEnd"/>
+      <w:r>
+        <w:rPr>
+          <w:rFonts w:ascii="Times New Roman" w:hAnsi="Times New Roman" w:cs="Times New Roman"/>
+        </w:rPr>
+        <w:t>}}</w:t>
       </w:r>
     </w:p>
     <w:p>
@@ -158,7 +202,21 @@
         <w:rPr>
           <w:rFonts w:ascii="Times New Roman" w:hAnsi="Times New Roman" w:cs="Times New Roman"/>
         </w:rPr>
-        <w:t>{{grand_total_summary}}</w:t>
+        <w:t>{{</w:t>
+      </w:r>
+      <w:proofErr w:type="spellStart"/>
+      <w:r>
+        <w:rPr>
+          <w:rFonts w:ascii="Times New Roman" w:hAnsi="Times New Roman" w:cs="Times New Roman"/>
+        </w:rPr>
+        <w:t>grand_total_summary</w:t>
+      </w:r>
+      <w:proofErr w:type="spellEnd"/>
+      <w:r>
+        <w:rPr>
+          <w:rFonts w:ascii="Times New Roman" w:hAnsi="Times New Roman" w:cs="Times New Roman"/>
+        </w:rPr>
+        <w:t>}}</w:t>
       </w:r>
     </w:p>
     <w:p>
@@ -275,7 +333,44 @@
           <w:rFonts w:ascii="Times New Roman" w:hAnsi="Times New Roman" w:cs="Times New Roman"/>
           <w:b/>
         </w:rPr>
-        <w:t>на 01.06.2025р.</w:t>
+        <w:t>на</w:t>
+      </w:r>
+      <w:r>
+        <w:rPr>
+          <w:rFonts w:ascii="Times New Roman" w:hAnsi="Times New Roman" w:cs="Times New Roman"/>
+          <w:b/>
+        </w:rPr>
+        <w:t xml:space="preserve"> </w:t>
+      </w:r>
+      <w:r>
+        <w:rPr>
+          <w:rFonts w:ascii="Times New Roman" w:hAnsi="Times New Roman" w:cs="Times New Roman"/>
+          <w:b/>
+        </w:rPr>
+        <w:t>{{</w:t>
+      </w:r>
+      <w:proofErr w:type="spellStart"/>
+      <w:r>
+        <w:rPr>
+          <w:rFonts w:ascii="Times New Roman" w:hAnsi="Times New Roman" w:cs="Times New Roman"/>
+          <w:b/>
+        </w:rPr>
+        <w:t>current_date</w:t>
+      </w:r>
+      <w:proofErr w:type="spellEnd"/>
+      <w:r>
+        <w:rPr>
+          <w:rFonts w:ascii="Times New Roman" w:hAnsi="Times New Roman" w:cs="Times New Roman"/>
+          <w:b/>
+        </w:rPr>
+        <w:t>}}</w:t>
+      </w:r>
+      <w:r>
+        <w:rPr>
+          <w:rFonts w:ascii="Times New Roman" w:hAnsi="Times New Roman" w:cs="Times New Roman"/>
+          <w:b/>
+        </w:rPr>
+        <w:t>,</w:t>
       </w:r>
       <w:r>
         <w:rPr>
@@ -495,7 +590,61 @@
           <w:sz w:val="20"/>
           <w:szCs w:val="20"/>
         </w:rPr>
-        <w:t xml:space="preserve">37977599; Банк отримувача: Казначейство України(ел. адм. подат.) ;Р/Р   </w:t>
+        <w:t>37977599; Банк отримувача: Казначейство України(</w:t>
+      </w:r>
+      <w:proofErr w:type="spellStart"/>
+      <w:r>
+        <w:rPr>
+          <w:rFonts w:ascii="Times New Roman" w:hAnsi="Times New Roman" w:cs="Times New Roman"/>
+          <w:sz w:val="20"/>
+          <w:szCs w:val="20"/>
+        </w:rPr>
+        <w:t>ел</w:t>
+      </w:r>
+      <w:proofErr w:type="spellEnd"/>
+      <w:r>
+        <w:rPr>
+          <w:rFonts w:ascii="Times New Roman" w:hAnsi="Times New Roman" w:cs="Times New Roman"/>
+          <w:sz w:val="20"/>
+          <w:szCs w:val="20"/>
+        </w:rPr>
+        <w:t xml:space="preserve">. </w:t>
+      </w:r>
+      <w:proofErr w:type="spellStart"/>
+      <w:r>
+        <w:rPr>
+          <w:rFonts w:ascii="Times New Roman" w:hAnsi="Times New Roman" w:cs="Times New Roman"/>
+          <w:sz w:val="20"/>
+          <w:szCs w:val="20"/>
+        </w:rPr>
+        <w:t>адм</w:t>
+      </w:r>
+      <w:proofErr w:type="spellEnd"/>
+      <w:r>
+        <w:rPr>
+          <w:rFonts w:ascii="Times New Roman" w:hAnsi="Times New Roman" w:cs="Times New Roman"/>
+          <w:sz w:val="20"/>
+          <w:szCs w:val="20"/>
+        </w:rPr>
+        <w:t xml:space="preserve">. </w:t>
+      </w:r>
+      <w:proofErr w:type="spellStart"/>
+      <w:r>
+        <w:rPr>
+          <w:rFonts w:ascii="Times New Roman" w:hAnsi="Times New Roman" w:cs="Times New Roman"/>
+          <w:sz w:val="20"/>
+          <w:szCs w:val="20"/>
+        </w:rPr>
+        <w:t>подат</w:t>
+      </w:r>
+      <w:proofErr w:type="spellEnd"/>
+      <w:r>
+        <w:rPr>
+          <w:rFonts w:ascii="Times New Roman" w:hAnsi="Times New Roman" w:cs="Times New Roman"/>
+          <w:sz w:val="20"/>
+          <w:szCs w:val="20"/>
+        </w:rPr>
+        <w:t xml:space="preserve">.) ;Р/Р   </w:t>
       </w:r>
       <w:r>
         <w:rPr>
@@ -664,23 +813,35 @@
         </w:rPr>
         <w:t>{{</w:t>
       </w:r>
+      <w:proofErr w:type="spellStart"/>
       <w:r>
         <w:rPr>
           <w:rFonts w:ascii="Times New Roman" w:hAnsi="Times New Roman" w:cs="Times New Roman"/>
           <w:sz w:val="20"/>
           <w:szCs w:val="18"/>
         </w:rPr>
-        <w:t>payment_purpose_</w:t>
-      </w:r>
+        <w:t>payment_purpose</w:t>
+      </w:r>
+      <w:proofErr w:type="spellEnd"/>
       <w:r>
         <w:rPr>
           <w:rFonts w:ascii="Times New Roman" w:hAnsi="Times New Roman" w:cs="Times New Roman"/>
           <w:sz w:val="20"/>
           <w:szCs w:val="18"/>
+        </w:rPr>
+        <w:t>_</w:t>
+      </w:r>
+      <w:proofErr w:type="spellStart"/>
+      <w:r>
+        <w:rPr>
+          <w:rFonts w:ascii="Times New Roman" w:hAnsi="Times New Roman" w:cs="Times New Roman"/>
+          <w:sz w:val="20"/>
+          <w:szCs w:val="18"/>
           <w:lang w:val="en-US"/>
         </w:rPr>
         <w:t>non_residential</w:t>
       </w:r>
+      <w:proofErr w:type="spellEnd"/>
       <w:r>
         <w:rPr>
           <w:rFonts w:ascii="Times New Roman" w:hAnsi="Times New Roman" w:cs="Times New Roman"/>
@@ -904,7 +1065,61 @@
           <w:sz w:val="20"/>
           <w:szCs w:val="20"/>
         </w:rPr>
-        <w:t xml:space="preserve">37977599; Банк отримувача: Казначейство України(ел. адм. подат.) ;Р/Р   </w:t>
+        <w:t>37977599; Банк отримувача: Казначейство України(</w:t>
+      </w:r>
+      <w:proofErr w:type="spellStart"/>
+      <w:r>
+        <w:rPr>
+          <w:rFonts w:ascii="Times New Roman" w:hAnsi="Times New Roman" w:cs="Times New Roman"/>
+          <w:sz w:val="20"/>
+          <w:szCs w:val="20"/>
+        </w:rPr>
+        <w:t>ел</w:t>
+      </w:r>
+      <w:proofErr w:type="spellEnd"/>
+      <w:r>
+        <w:rPr>
+          <w:rFonts w:ascii="Times New Roman" w:hAnsi="Times New Roman" w:cs="Times New Roman"/>
+          <w:sz w:val="20"/>
+          <w:szCs w:val="20"/>
+        </w:rPr>
+        <w:t xml:space="preserve">. </w:t>
+      </w:r>
+      <w:proofErr w:type="spellStart"/>
+      <w:r>
+        <w:rPr>
+          <w:rFonts w:ascii="Times New Roman" w:hAnsi="Times New Roman" w:cs="Times New Roman"/>
+          <w:sz w:val="20"/>
+          <w:szCs w:val="20"/>
+        </w:rPr>
+        <w:t>адм</w:t>
+      </w:r>
+      <w:proofErr w:type="spellEnd"/>
+      <w:r>
+        <w:rPr>
+          <w:rFonts w:ascii="Times New Roman" w:hAnsi="Times New Roman" w:cs="Times New Roman"/>
+          <w:sz w:val="20"/>
+          <w:szCs w:val="20"/>
+        </w:rPr>
+        <w:t xml:space="preserve">. </w:t>
+      </w:r>
+      <w:proofErr w:type="spellStart"/>
+      <w:r>
+        <w:rPr>
+          <w:rFonts w:ascii="Times New Roman" w:hAnsi="Times New Roman" w:cs="Times New Roman"/>
+          <w:sz w:val="20"/>
+          <w:szCs w:val="20"/>
+        </w:rPr>
+        <w:t>подат</w:t>
+      </w:r>
+      <w:proofErr w:type="spellEnd"/>
+      <w:r>
+        <w:rPr>
+          <w:rFonts w:ascii="Times New Roman" w:hAnsi="Times New Roman" w:cs="Times New Roman"/>
+          <w:sz w:val="20"/>
+          <w:szCs w:val="20"/>
+        </w:rPr>
+        <w:t xml:space="preserve">.) ;Р/Р   </w:t>
       </w:r>
       <w:r>
         <w:rPr>
@@ -1041,6 +1256,7 @@
         </w:rPr>
         <w:t>{{</w:t>
       </w:r>
+      <w:proofErr w:type="spellStart"/>
       <w:r>
         <w:rPr>
           <w:rFonts w:ascii="Times New Roman" w:hAnsi="Times New Roman" w:cs="Times New Roman"/>
@@ -1049,6 +1265,7 @@
         </w:rPr>
         <w:t>payment_purpose</w:t>
       </w:r>
+      <w:proofErr w:type="spellEnd"/>
       <w:r>
         <w:rPr>
           <w:rFonts w:ascii="Times New Roman" w:hAnsi="Times New Roman" w:cs="Times New Roman"/>
@@ -1117,14 +1334,25 @@
         </w:rPr>
         <w:t>{{</w:t>
       </w:r>
-      <w:r>
-        <w:rPr>
-          <w:rFonts w:ascii="Times New Roman" w:hAnsi="Times New Roman" w:cs="Times New Roman"/>
-          <w:sz w:val="20"/>
-          <w:szCs w:val="20"/>
-          <w:lang w:val="en-US"/>
-        </w:rPr>
-        <w:t>land_debt_amount}}</w:t>
+      <w:proofErr w:type="spellStart"/>
+      <w:r>
+        <w:rPr>
+          <w:rFonts w:ascii="Times New Roman" w:hAnsi="Times New Roman" w:cs="Times New Roman"/>
+          <w:sz w:val="20"/>
+          <w:szCs w:val="20"/>
+          <w:lang w:val="en-US"/>
+        </w:rPr>
+        <w:t>land_debt_amount</w:t>
+      </w:r>
+      <w:proofErr w:type="spellEnd"/>
+      <w:r>
+        <w:rPr>
+          <w:rFonts w:ascii="Times New Roman" w:hAnsi="Times New Roman" w:cs="Times New Roman"/>
+          <w:sz w:val="20"/>
+          <w:szCs w:val="20"/>
+          <w:lang w:val="en-US"/>
+        </w:rPr>
+        <w:t>}}</w:t>
       </w:r>
       <w:r>
         <w:rPr>
@@ -1239,7 +1467,61 @@
           <w:sz w:val="20"/>
           <w:szCs w:val="20"/>
         </w:rPr>
-        <w:t xml:space="preserve">37977599; Банк отримувача: Казначейство України(ел. адм. подат.) ;Р/Р   </w:t>
+        <w:t>37977599; Банк отримувача: Казначейство України(</w:t>
+      </w:r>
+      <w:proofErr w:type="spellStart"/>
+      <w:r>
+        <w:rPr>
+          <w:rFonts w:ascii="Times New Roman" w:hAnsi="Times New Roman" w:cs="Times New Roman"/>
+          <w:sz w:val="20"/>
+          <w:szCs w:val="20"/>
+        </w:rPr>
+        <w:t>ел</w:t>
+      </w:r>
+      <w:proofErr w:type="spellEnd"/>
+      <w:r>
+        <w:rPr>
+          <w:rFonts w:ascii="Times New Roman" w:hAnsi="Times New Roman" w:cs="Times New Roman"/>
+          <w:sz w:val="20"/>
+          <w:szCs w:val="20"/>
+        </w:rPr>
+        <w:t xml:space="preserve">. </w:t>
+      </w:r>
+      <w:proofErr w:type="spellStart"/>
+      <w:r>
+        <w:rPr>
+          <w:rFonts w:ascii="Times New Roman" w:hAnsi="Times New Roman" w:cs="Times New Roman"/>
+          <w:sz w:val="20"/>
+          <w:szCs w:val="20"/>
+        </w:rPr>
+        <w:t>адм</w:t>
+      </w:r>
+      <w:proofErr w:type="spellEnd"/>
+      <w:r>
+        <w:rPr>
+          <w:rFonts w:ascii="Times New Roman" w:hAnsi="Times New Roman" w:cs="Times New Roman"/>
+          <w:sz w:val="20"/>
+          <w:szCs w:val="20"/>
+        </w:rPr>
+        <w:t xml:space="preserve">. </w:t>
+      </w:r>
+      <w:proofErr w:type="spellStart"/>
+      <w:r>
+        <w:rPr>
+          <w:rFonts w:ascii="Times New Roman" w:hAnsi="Times New Roman" w:cs="Times New Roman"/>
+          <w:sz w:val="20"/>
+          <w:szCs w:val="20"/>
+        </w:rPr>
+        <w:t>подат</w:t>
+      </w:r>
+      <w:proofErr w:type="spellEnd"/>
+      <w:r>
+        <w:rPr>
+          <w:rFonts w:ascii="Times New Roman" w:hAnsi="Times New Roman" w:cs="Times New Roman"/>
+          <w:sz w:val="20"/>
+          <w:szCs w:val="20"/>
+        </w:rPr>
+        <w:t xml:space="preserve">.) ;Р/Р   </w:t>
       </w:r>
       <w:r>
         <w:rPr>
@@ -1383,7 +1665,27 @@
           <w:szCs w:val="20"/>
           <w:lang w:val="en-US"/>
         </w:rPr>
-        <w:t>{{payment_purpose_land}}</w:t>
+        <w:t>{{</w:t>
+      </w:r>
+      <w:proofErr w:type="spellStart"/>
+      <w:r>
+        <w:rPr>
+          <w:rFonts w:ascii="Times New Roman" w:hAnsi="Times New Roman" w:cs="Times New Roman"/>
+          <w:sz w:val="20"/>
+          <w:szCs w:val="20"/>
+          <w:lang w:val="en-US"/>
+        </w:rPr>
+        <w:t>payment_purpose_land</w:t>
+      </w:r>
+      <w:proofErr w:type="spellEnd"/>
+      <w:r>
+        <w:rPr>
+          <w:rFonts w:ascii="Times New Roman" w:hAnsi="Times New Roman" w:cs="Times New Roman"/>
+          <w:sz w:val="20"/>
+          <w:szCs w:val="20"/>
+          <w:lang w:val="en-US"/>
+        </w:rPr>
+        <w:t>}}</w:t>
       </w:r>
     </w:p>
     <w:p>
@@ -1431,6 +1733,7 @@
         </w:rPr>
         <w:t>{{</w:t>
       </w:r>
+      <w:proofErr w:type="spellStart"/>
       <w:r>
         <w:rPr>
           <w:rFonts w:ascii="Times New Roman" w:hAnsi="Times New Roman" w:cs="Times New Roman"/>
@@ -1440,6 +1743,7 @@
         </w:rPr>
         <w:t>rent_debt_amount</w:t>
       </w:r>
+      <w:proofErr w:type="spellEnd"/>
       <w:r>
         <w:rPr>
           <w:rFonts w:ascii="Times New Roman" w:hAnsi="Times New Roman" w:cs="Times New Roman"/>
@@ -1560,7 +1864,61 @@
           <w:sz w:val="20"/>
           <w:szCs w:val="20"/>
         </w:rPr>
-        <w:t xml:space="preserve">37977599; Банк отримувача: Казначейство України(ел. адм. подат.) ;Р/Р   </w:t>
+        <w:t>37977599; Банк отримувача: Казначейство України(</w:t>
+      </w:r>
+      <w:proofErr w:type="spellStart"/>
+      <w:r>
+        <w:rPr>
+          <w:rFonts w:ascii="Times New Roman" w:hAnsi="Times New Roman" w:cs="Times New Roman"/>
+          <w:sz w:val="20"/>
+          <w:szCs w:val="20"/>
+        </w:rPr>
+        <w:t>ел</w:t>
+      </w:r>
+      <w:proofErr w:type="spellEnd"/>
+      <w:r>
+        <w:rPr>
+          <w:rFonts w:ascii="Times New Roman" w:hAnsi="Times New Roman" w:cs="Times New Roman"/>
+          <w:sz w:val="20"/>
+          <w:szCs w:val="20"/>
+        </w:rPr>
+        <w:t xml:space="preserve">. </w:t>
+      </w:r>
+      <w:proofErr w:type="spellStart"/>
+      <w:r>
+        <w:rPr>
+          <w:rFonts w:ascii="Times New Roman" w:hAnsi="Times New Roman" w:cs="Times New Roman"/>
+          <w:sz w:val="20"/>
+          <w:szCs w:val="20"/>
+        </w:rPr>
+        <w:t>адм</w:t>
+      </w:r>
+      <w:proofErr w:type="spellEnd"/>
+      <w:r>
+        <w:rPr>
+          <w:rFonts w:ascii="Times New Roman" w:hAnsi="Times New Roman" w:cs="Times New Roman"/>
+          <w:sz w:val="20"/>
+          <w:szCs w:val="20"/>
+        </w:rPr>
+        <w:t xml:space="preserve">. </w:t>
+      </w:r>
+      <w:proofErr w:type="spellStart"/>
+      <w:r>
+        <w:rPr>
+          <w:rFonts w:ascii="Times New Roman" w:hAnsi="Times New Roman" w:cs="Times New Roman"/>
+          <w:sz w:val="20"/>
+          <w:szCs w:val="20"/>
+        </w:rPr>
+        <w:t>подат</w:t>
+      </w:r>
+      <w:proofErr w:type="spellEnd"/>
+      <w:r>
+        <w:rPr>
+          <w:rFonts w:ascii="Times New Roman" w:hAnsi="Times New Roman" w:cs="Times New Roman"/>
+          <w:sz w:val="20"/>
+          <w:szCs w:val="20"/>
+        </w:rPr>
+        <w:t xml:space="preserve">.) ;Р/Р   </w:t>
       </w:r>
       <w:r>
         <w:rPr>
@@ -1701,7 +2059,27 @@
           <w:szCs w:val="20"/>
           <w:lang w:val="en-US"/>
         </w:rPr>
-        <w:t>{{payment_purpose_rent}}</w:t>
+        <w:t>{{</w:t>
+      </w:r>
+      <w:proofErr w:type="spellStart"/>
+      <w:r>
+        <w:rPr>
+          <w:rFonts w:ascii="Times New Roman" w:hAnsi="Times New Roman" w:cs="Times New Roman"/>
+          <w:sz w:val="20"/>
+          <w:szCs w:val="20"/>
+          <w:lang w:val="en-US"/>
+        </w:rPr>
+        <w:t>payment_purpose_rent</w:t>
+      </w:r>
+      <w:proofErr w:type="spellEnd"/>
+      <w:r>
+        <w:rPr>
+          <w:rFonts w:ascii="Times New Roman" w:hAnsi="Times New Roman" w:cs="Times New Roman"/>
+          <w:sz w:val="20"/>
+          <w:szCs w:val="20"/>
+          <w:lang w:val="en-US"/>
+        </w:rPr>
+        <w:t>}}</w:t>
       </w:r>
     </w:p>
     <w:p>
@@ -1749,6 +2127,7 @@
         </w:rPr>
         <w:t>{{</w:t>
       </w:r>
+      <w:proofErr w:type="spellStart"/>
       <w:r>
         <w:rPr>
           <w:rFonts w:ascii="Times New Roman" w:hAnsi="Times New Roman" w:cs="Times New Roman"/>
@@ -1756,6 +2135,7 @@
         </w:rPr>
         <w:t>mpz</w:t>
       </w:r>
+      <w:proofErr w:type="spellEnd"/>
       <w:r>
         <w:rPr>
           <w:rFonts w:ascii="Times New Roman" w:hAnsi="Times New Roman" w:cs="Times New Roman"/>
@@ -1849,6 +2229,7 @@
         </w:rPr>
         <w:t>{{</w:t>
       </w:r>
+      <w:proofErr w:type="spellStart"/>
       <w:r>
         <w:rPr>
           <w:rFonts w:ascii="Times New Roman" w:hAnsi="Times New Roman" w:cs="Times New Roman"/>
@@ -1856,6 +2237,7 @@
         </w:rPr>
         <w:t>mpz</w:t>
       </w:r>
+      <w:proofErr w:type="spellEnd"/>
       <w:r>
         <w:rPr>
           <w:rFonts w:ascii="Times New Roman" w:hAnsi="Times New Roman" w:cs="Times New Roman"/>
@@ -1912,7 +2294,61 @@
           <w:sz w:val="20"/>
           <w:szCs w:val="20"/>
         </w:rPr>
-        <w:t xml:space="preserve">37977599; Банк отримувача: Казначейство України(ел. адм. подат.) ;Р/Р   </w:t>
+        <w:t>37977599; Банк отримувача: Казначейство України(</w:t>
+      </w:r>
+      <w:proofErr w:type="spellStart"/>
+      <w:r>
+        <w:rPr>
+          <w:rFonts w:ascii="Times New Roman" w:hAnsi="Times New Roman" w:cs="Times New Roman"/>
+          <w:sz w:val="20"/>
+          <w:szCs w:val="20"/>
+        </w:rPr>
+        <w:t>ел</w:t>
+      </w:r>
+      <w:proofErr w:type="spellEnd"/>
+      <w:r>
+        <w:rPr>
+          <w:rFonts w:ascii="Times New Roman" w:hAnsi="Times New Roman" w:cs="Times New Roman"/>
+          <w:sz w:val="20"/>
+          <w:szCs w:val="20"/>
+        </w:rPr>
+        <w:t xml:space="preserve">. </w:t>
+      </w:r>
+      <w:proofErr w:type="spellStart"/>
+      <w:r>
+        <w:rPr>
+          <w:rFonts w:ascii="Times New Roman" w:hAnsi="Times New Roman" w:cs="Times New Roman"/>
+          <w:sz w:val="20"/>
+          <w:szCs w:val="20"/>
+        </w:rPr>
+        <w:t>адм</w:t>
+      </w:r>
+      <w:proofErr w:type="spellEnd"/>
+      <w:r>
+        <w:rPr>
+          <w:rFonts w:ascii="Times New Roman" w:hAnsi="Times New Roman" w:cs="Times New Roman"/>
+          <w:sz w:val="20"/>
+          <w:szCs w:val="20"/>
+        </w:rPr>
+        <w:t xml:space="preserve">. </w:t>
+      </w:r>
+      <w:proofErr w:type="spellStart"/>
+      <w:r>
+        <w:rPr>
+          <w:rFonts w:ascii="Times New Roman" w:hAnsi="Times New Roman" w:cs="Times New Roman"/>
+          <w:sz w:val="20"/>
+          <w:szCs w:val="20"/>
+        </w:rPr>
+        <w:t>подат</w:t>
+      </w:r>
+      <w:proofErr w:type="spellEnd"/>
+      <w:r>
+        <w:rPr>
+          <w:rFonts w:ascii="Times New Roman" w:hAnsi="Times New Roman" w:cs="Times New Roman"/>
+          <w:sz w:val="20"/>
+          <w:szCs w:val="20"/>
+        </w:rPr>
+        <w:t xml:space="preserve">.) ;Р/Р   </w:t>
       </w:r>
       <w:r>
         <w:rPr>
@@ -1922,6 +2358,7 @@
         </w:rPr>
         <w:t>{{</w:t>
       </w:r>
+      <w:proofErr w:type="spellStart"/>
       <w:r>
         <w:rPr>
           <w:rFonts w:ascii="Times New Roman" w:hAnsi="Times New Roman" w:cs="Times New Roman"/>
@@ -1929,6 +2366,7 @@
         </w:rPr>
         <w:t>mpz</w:t>
       </w:r>
+      <w:proofErr w:type="spellEnd"/>
       <w:r>
         <w:rPr>
           <w:rFonts w:ascii="Times New Roman" w:hAnsi="Times New Roman" w:cs="Times New Roman"/>
@@ -1964,6 +2402,7 @@
         </w:rPr>
         <w:t>{{</w:t>
       </w:r>
+      <w:proofErr w:type="spellStart"/>
       <w:r>
         <w:rPr>
           <w:rFonts w:ascii="Times New Roman" w:hAnsi="Times New Roman" w:cs="Times New Roman"/>
@@ -1972,6 +2411,7 @@
         </w:rPr>
         <w:t>mpz</w:t>
       </w:r>
+      <w:proofErr w:type="spellEnd"/>
       <w:r>
         <w:rPr>
           <w:rFonts w:ascii="Times New Roman" w:hAnsi="Times New Roman" w:cs="Times New Roman"/>
@@ -2055,7 +2495,27 @@
           <w:szCs w:val="20"/>
           <w:lang w:val="en-US"/>
         </w:rPr>
-        <w:t>{{payment_purpose_mpz}}</w:t>
+        <w:t>{{</w:t>
+      </w:r>
+      <w:proofErr w:type="spellStart"/>
+      <w:r>
+        <w:rPr>
+          <w:rFonts w:ascii="Times New Roman" w:hAnsi="Times New Roman" w:cs="Times New Roman"/>
+          <w:sz w:val="20"/>
+          <w:szCs w:val="20"/>
+          <w:lang w:val="en-US"/>
+        </w:rPr>
+        <w:t>payment_purpose_mpz</w:t>
+      </w:r>
+      <w:proofErr w:type="spellEnd"/>
+      <w:r>
+        <w:rPr>
+          <w:rFonts w:ascii="Times New Roman" w:hAnsi="Times New Roman" w:cs="Times New Roman"/>
+          <w:sz w:val="20"/>
+          <w:szCs w:val="20"/>
+          <w:lang w:val="en-US"/>
+        </w:rPr>
+        <w:t>}}</w:t>
       </w:r>
     </w:p>
     <w:p>

</xml_diff>